<commit_message>
Updated to reflect add to my list action
SVN-Revision: 25619
</commit_message>
<xml_diff>
--- a/TestCases/Manual/394_Collect_Anticipated_Specimen_Collection_group_SiteAdmin.docx
+++ b/TestCases/Manual/394_Collect_Anticipated_Specimen_Collection_group_SiteAdmin.docx
@@ -166,15 +166,7 @@
     </w:p>
     <w:p>
       <w:r>
-        <w:t xml:space="preserve">Label generator settings should be set to Auto </w:t>
-      </w:r>
-      <w:proofErr w:type="gramStart"/>
-      <w:r>
-        <w:t>generate</w:t>
-      </w:r>
-      <w:proofErr w:type="gramEnd"/>
-      <w:r>
-        <w:t xml:space="preserve"> labels.</w:t>
+        <w:t>Label generator settings should be set to Auto generate labels.</w:t>
       </w:r>
       <w:r>
         <w:t xml:space="preserve"> Set the value of property </w:t>
@@ -366,13 +358,8 @@
         <w:t xml:space="preserve">   </w:t>
       </w:r>
       <w:r>
-        <w:t>and storage position as 2</w:t>
-      </w:r>
-      <w:proofErr w:type="gramStart"/>
-      <w:r>
-        <w:t>,1</w:t>
-      </w:r>
-      <w:proofErr w:type="gramEnd"/>
+        <w:t>and storage position as 2,1</w:t>
+      </w:r>
       <w:r>
         <w:rPr>
           <w:b/>
@@ -406,7 +393,13 @@
       </w:pPr>
       <w:r>
         <w:lastRenderedPageBreak/>
-        <w:t>Click on Submit. Refer the expected Output.</w:t>
+        <w:t xml:space="preserve">Click on </w:t>
+      </w:r>
+      <w:r>
+        <w:t>Add to My List button</w:t>
+      </w:r>
+      <w:r>
+        <w:t>. Refer the expected Output.</w:t>
       </w:r>
     </w:p>
     <w:p>
@@ -815,14 +808,12 @@
                 <w:b/>
               </w:rPr>
             </w:pPr>
-            <w:proofErr w:type="spellStart"/>
             <w:r>
               <w:rPr>
                 <w:b/>
               </w:rPr>
               <w:t>GAML_Fluid_Plasma</w:t>
             </w:r>
-            <w:proofErr w:type="spellEnd"/>
           </w:p>
         </w:tc>
         <w:tc>
@@ -873,14 +864,12 @@
                 <w:b/>
               </w:rPr>
             </w:pPr>
-            <w:proofErr w:type="spellStart"/>
             <w:r>
               <w:rPr>
                 <w:b/>
               </w:rPr>
               <w:t>GAML_Fluid_Plasma</w:t>
             </w:r>
-            <w:proofErr w:type="spellEnd"/>
           </w:p>
         </w:tc>
         <w:tc>
@@ -931,14 +920,12 @@
                 <w:b/>
               </w:rPr>
             </w:pPr>
-            <w:proofErr w:type="spellStart"/>
             <w:r>
               <w:rPr>
                 <w:b/>
               </w:rPr>
               <w:t>GAML_Fluid_Plasma</w:t>
             </w:r>
-            <w:proofErr w:type="spellEnd"/>
           </w:p>
         </w:tc>
         <w:tc>
@@ -989,14 +976,12 @@
                 <w:b/>
               </w:rPr>
             </w:pPr>
-            <w:proofErr w:type="spellStart"/>
             <w:r>
               <w:rPr>
                 <w:b/>
               </w:rPr>
               <w:t>GAML_Cell_AnyCell</w:t>
             </w:r>
-            <w:proofErr w:type="spellEnd"/>
           </w:p>
         </w:tc>
         <w:tc>
@@ -1047,14 +1032,12 @@
                 <w:b/>
               </w:rPr>
             </w:pPr>
-            <w:proofErr w:type="spellStart"/>
             <w:r>
               <w:rPr>
                 <w:b/>
               </w:rPr>
               <w:t>GAML_Cell_AnyCell</w:t>
             </w:r>
-            <w:proofErr w:type="spellEnd"/>
           </w:p>
         </w:tc>
         <w:tc>
@@ -1105,14 +1088,12 @@
                 <w:b/>
               </w:rPr>
             </w:pPr>
-            <w:proofErr w:type="spellStart"/>
             <w:r>
               <w:rPr>
                 <w:b/>
               </w:rPr>
               <w:t>GAML_Cell_AnyCell</w:t>
             </w:r>
-            <w:proofErr w:type="spellEnd"/>
           </w:p>
         </w:tc>
         <w:tc>
@@ -1163,14 +1144,12 @@
                 <w:b/>
               </w:rPr>
             </w:pPr>
-            <w:proofErr w:type="spellStart"/>
             <w:r>
               <w:rPr>
                 <w:b/>
               </w:rPr>
               <w:t>GAML_Cell_Molecular_All</w:t>
             </w:r>
-            <w:proofErr w:type="spellEnd"/>
           </w:p>
         </w:tc>
         <w:tc>
@@ -1221,14 +1200,12 @@
                 <w:b/>
               </w:rPr>
             </w:pPr>
-            <w:proofErr w:type="spellStart"/>
             <w:r>
               <w:rPr>
                 <w:b/>
               </w:rPr>
               <w:t>GAML_Cell_Molecular_All</w:t>
             </w:r>
-            <w:proofErr w:type="spellEnd"/>
           </w:p>
         </w:tc>
         <w:tc>
@@ -1279,14 +1256,12 @@
                 <w:b/>
               </w:rPr>
             </w:pPr>
-            <w:proofErr w:type="spellStart"/>
             <w:r>
               <w:rPr>
                 <w:b/>
               </w:rPr>
               <w:t>GAML_Cell_Molecular_All</w:t>
             </w:r>
-            <w:proofErr w:type="spellEnd"/>
           </w:p>
         </w:tc>
         <w:tc>
@@ -1337,14 +1312,12 @@
                 <w:b/>
               </w:rPr>
             </w:pPr>
-            <w:proofErr w:type="spellStart"/>
             <w:r>
               <w:rPr>
                 <w:b/>
               </w:rPr>
               <w:t>GAML_Cell_Molecular_All</w:t>
             </w:r>
-            <w:proofErr w:type="spellEnd"/>
           </w:p>
         </w:tc>
         <w:tc>
@@ -1395,14 +1368,12 @@
                 <w:b/>
               </w:rPr>
             </w:pPr>
-            <w:proofErr w:type="spellStart"/>
             <w:r>
               <w:rPr>
                 <w:b/>
               </w:rPr>
               <w:t>All_CP_All_Cell</w:t>
             </w:r>
-            <w:proofErr w:type="spellEnd"/>
           </w:p>
         </w:tc>
         <w:tc>
@@ -1453,14 +1424,12 @@
                 <w:b/>
               </w:rPr>
             </w:pPr>
-            <w:proofErr w:type="spellStart"/>
             <w:r>
               <w:rPr>
                 <w:b/>
               </w:rPr>
               <w:t>All_CP_All_Cell</w:t>
             </w:r>
-            <w:proofErr w:type="spellEnd"/>
           </w:p>
         </w:tc>
         <w:tc>
@@ -1512,14 +1481,12 @@
                 <w:b/>
               </w:rPr>
             </w:pPr>
-            <w:proofErr w:type="spellStart"/>
             <w:r>
               <w:rPr>
                 <w:b/>
               </w:rPr>
               <w:t>All_CP_All_Cell</w:t>
             </w:r>
-            <w:proofErr w:type="spellEnd"/>
           </w:p>
         </w:tc>
         <w:tc>
@@ -1670,14 +1637,12 @@
                 <w:b/>
               </w:rPr>
             </w:pPr>
-            <w:proofErr w:type="spellStart"/>
             <w:r>
               <w:rPr>
                 <w:b/>
               </w:rPr>
               <w:t>GAML_Fluid_Plasma</w:t>
             </w:r>
-            <w:proofErr w:type="spellEnd"/>
           </w:p>
         </w:tc>
         <w:tc>
@@ -1728,14 +1693,12 @@
                 <w:b/>
               </w:rPr>
             </w:pPr>
-            <w:proofErr w:type="spellStart"/>
             <w:r>
               <w:rPr>
                 <w:b/>
               </w:rPr>
               <w:t>GAML_Fluid_Plasma</w:t>
             </w:r>
-            <w:proofErr w:type="spellEnd"/>
           </w:p>
         </w:tc>
         <w:tc>
@@ -1786,14 +1749,12 @@
                 <w:b/>
               </w:rPr>
             </w:pPr>
-            <w:proofErr w:type="spellStart"/>
             <w:r>
               <w:rPr>
                 <w:b/>
               </w:rPr>
               <w:t>GAML_Fluid_Plasma</w:t>
             </w:r>
-            <w:proofErr w:type="spellEnd"/>
           </w:p>
         </w:tc>
         <w:tc>
@@ -1844,14 +1805,12 @@
                 <w:b/>
               </w:rPr>
             </w:pPr>
-            <w:proofErr w:type="spellStart"/>
             <w:r>
               <w:rPr>
                 <w:b/>
               </w:rPr>
               <w:t>GAML_Fluid_Plasma</w:t>
             </w:r>
-            <w:proofErr w:type="spellEnd"/>
           </w:p>
         </w:tc>
         <w:tc>
@@ -1902,14 +1861,12 @@
                 <w:b/>
               </w:rPr>
             </w:pPr>
-            <w:proofErr w:type="spellStart"/>
             <w:r>
               <w:rPr>
                 <w:b/>
               </w:rPr>
               <w:t>GAML_Fluid_Plasma</w:t>
             </w:r>
-            <w:proofErr w:type="spellEnd"/>
           </w:p>
         </w:tc>
         <w:tc>
@@ -1947,20 +1904,15 @@
         <w:t>All_CP_All_Cell6</w:t>
       </w:r>
       <w:r>
-        <w:t>. The storage container map should display storage containers added to site laboratory for translational pathology. The storage position assigned to specimens should be sequential starting from 2</w:t>
-      </w:r>
-      <w:proofErr w:type="gramStart"/>
-      <w:r>
-        <w:t>,1</w:t>
-      </w:r>
-      <w:proofErr w:type="gramEnd"/>
-      <w:r>
-        <w:t xml:space="preserve"> ……2,10</w:t>
-      </w:r>
-    </w:p>
-    <w:p>
-      <w:r>
-        <w:t xml:space="preserve">10 A message should be displayed as “Printed Successfully”. </w:t>
+        <w:t>. The storage container map should display storage containers added to site laboratory for translational pathology. The storage position assigned to specimens should be sequential starting from 2,1 ……2,10</w:t>
+      </w:r>
+    </w:p>
+    <w:p>
+      <w:r>
+        <w:t>10 A message should be displ</w:t>
+      </w:r>
+      <w:r>
+        <w:t>ayed as “Printed Successfully” and “25 records are added to the List”</w:t>
       </w:r>
     </w:p>
     <w:p>

</xml_diff>

<commit_message>
Prajakta changing the TMT link
SVN-Revision: 25749
</commit_message>
<xml_diff>
--- a/TestCases/Manual/394_Collect_Anticipated_Specimen_Collection_group_SiteAdmin.docx
+++ b/TestCases/Manual/394_Collect_Anticipated_Specimen_Collection_group_SiteAdmin.docx
@@ -31,7 +31,13 @@
           <w:rPr>
             <w:rStyle w:val="Hyperlink"/>
           </w:rPr>
-          <w:t>http://vtest11.wustl.edu:8080/catissuetmt/Home.do</w:t>
+          <w:t>https://10.39.196.70/TMT/</w:t>
+        </w:r>
+        <w:r>
+          <w:rPr>
+            <w:rStyle w:val="Hyperlink"/>
+          </w:rPr>
+          <w:t>Home.do</w:t>
         </w:r>
       </w:hyperlink>
       <w:r>
@@ -73,6 +79,9 @@
       <w:r>
         <w:t>Expand Mater List-v2.0 version</w:t>
       </w:r>
+      <w:r>
+        <w:t>s</w:t>
+      </w:r>
     </w:p>
     <w:p>
       <w:pPr>
@@ -152,8 +161,21 @@
       </w:r>
     </w:p>
     <w:p>
-      <w:r>
-        <w:t>Mysql: https://ncisvn.nci.nih.gov/svn/catissue_persistent/caTissue Database Dump/v2.0/Mysql and deploy application.</w:t>
+      <w:proofErr w:type="spellStart"/>
+      <w:r>
+        <w:t>Mysql</w:t>
+      </w:r>
+      <w:proofErr w:type="spellEnd"/>
+      <w:r>
+        <w:t>: https://ncisvn.nci.nih.gov/svn/catissue_persistent/caTissue Database Dump/v2.0/</w:t>
+      </w:r>
+      <w:proofErr w:type="spellStart"/>
+      <w:r>
+        <w:t>Mysql</w:t>
+      </w:r>
+      <w:proofErr w:type="spellEnd"/>
+      <w:r>
+        <w:t xml:space="preserve"> and deploy application.</w:t>
       </w:r>
     </w:p>
     <w:p>
@@ -166,7 +188,15 @@
     </w:p>
     <w:p>
       <w:r>
-        <w:t>Label generator settings should be set to Auto generate labels.</w:t>
+        <w:t xml:space="preserve">Label generator settings should be set to Auto </w:t>
+      </w:r>
+      <w:proofErr w:type="gramStart"/>
+      <w:r>
+        <w:t>generate</w:t>
+      </w:r>
+      <w:proofErr w:type="gramEnd"/>
+      <w:r>
+        <w:t xml:space="preserve"> labels.</w:t>
       </w:r>
       <w:r>
         <w:t xml:space="preserve"> Set the value of property </w:t>
@@ -230,7 +260,23 @@
           <w:b/>
           <w:i/>
         </w:rPr>
-        <w:t xml:space="preserve">“GAML_Study “   </w:t>
+        <w:t>“</w:t>
+      </w:r>
+      <w:proofErr w:type="spellStart"/>
+      <w:r>
+        <w:rPr>
+          <w:b/>
+          <w:i/>
+        </w:rPr>
+        <w:t>GAML_Study</w:t>
+      </w:r>
+      <w:proofErr w:type="spellEnd"/>
+      <w:r>
+        <w:rPr>
+          <w:b/>
+          <w:i/>
+        </w:rPr>
+        <w:t xml:space="preserve"> “   </w:t>
       </w:r>
       <w:r>
         <w:t xml:space="preserve">from </w:t>
@@ -253,12 +299,21 @@
       <w:r>
         <w:t xml:space="preserve">Select participant </w:t>
       </w:r>
+      <w:proofErr w:type="spellStart"/>
       <w:r>
         <w:rPr>
           <w:b/>
           <w:i/>
         </w:rPr>
-        <w:t>Smithie, John</w:t>
+        <w:t>Smithie</w:t>
+      </w:r>
+      <w:proofErr w:type="spellEnd"/>
+      <w:r>
+        <w:rPr>
+          <w:b/>
+          <w:i/>
+        </w:rPr>
+        <w:t>, John</w:t>
       </w:r>
       <w:r>
         <w:t xml:space="preserve"> from the Participant (Protocol ID) drop-down. Refer the expected Output.</w:t>
@@ -358,8 +413,13 @@
         <w:t xml:space="preserve">   </w:t>
       </w:r>
       <w:r>
-        <w:t>and storage position as 2,1</w:t>
-      </w:r>
+        <w:t>and storage position as 2</w:t>
+      </w:r>
+      <w:proofErr w:type="gramStart"/>
+      <w:r>
+        <w:t>,1</w:t>
+      </w:r>
+      <w:proofErr w:type="gramEnd"/>
       <w:r>
         <w:rPr>
           <w:b/>
@@ -808,12 +868,14 @@
                 <w:b/>
               </w:rPr>
             </w:pPr>
+            <w:proofErr w:type="spellStart"/>
             <w:r>
               <w:rPr>
                 <w:b/>
               </w:rPr>
               <w:t>GAML_Fluid_Plasma</w:t>
             </w:r>
+            <w:proofErr w:type="spellEnd"/>
           </w:p>
         </w:tc>
         <w:tc>
@@ -864,12 +926,14 @@
                 <w:b/>
               </w:rPr>
             </w:pPr>
+            <w:proofErr w:type="spellStart"/>
             <w:r>
               <w:rPr>
                 <w:b/>
               </w:rPr>
               <w:t>GAML_Fluid_Plasma</w:t>
             </w:r>
+            <w:proofErr w:type="spellEnd"/>
           </w:p>
         </w:tc>
         <w:tc>
@@ -920,12 +984,14 @@
                 <w:b/>
               </w:rPr>
             </w:pPr>
+            <w:proofErr w:type="spellStart"/>
             <w:r>
               <w:rPr>
                 <w:b/>
               </w:rPr>
               <w:t>GAML_Fluid_Plasma</w:t>
             </w:r>
+            <w:proofErr w:type="spellEnd"/>
           </w:p>
         </w:tc>
         <w:tc>
@@ -976,12 +1042,14 @@
                 <w:b/>
               </w:rPr>
             </w:pPr>
+            <w:proofErr w:type="spellStart"/>
             <w:r>
               <w:rPr>
                 <w:b/>
               </w:rPr>
               <w:t>GAML_Cell_AnyCell</w:t>
             </w:r>
+            <w:proofErr w:type="spellEnd"/>
           </w:p>
         </w:tc>
         <w:tc>
@@ -1032,12 +1100,14 @@
                 <w:b/>
               </w:rPr>
             </w:pPr>
+            <w:proofErr w:type="spellStart"/>
             <w:r>
               <w:rPr>
                 <w:b/>
               </w:rPr>
               <w:t>GAML_Cell_AnyCell</w:t>
             </w:r>
+            <w:proofErr w:type="spellEnd"/>
           </w:p>
         </w:tc>
         <w:tc>
@@ -1088,12 +1158,14 @@
                 <w:b/>
               </w:rPr>
             </w:pPr>
+            <w:proofErr w:type="spellStart"/>
             <w:r>
               <w:rPr>
                 <w:b/>
               </w:rPr>
               <w:t>GAML_Cell_AnyCell</w:t>
             </w:r>
+            <w:proofErr w:type="spellEnd"/>
           </w:p>
         </w:tc>
         <w:tc>
@@ -1144,12 +1216,14 @@
                 <w:b/>
               </w:rPr>
             </w:pPr>
+            <w:proofErr w:type="spellStart"/>
             <w:r>
               <w:rPr>
                 <w:b/>
               </w:rPr>
               <w:t>GAML_Cell_Molecular_All</w:t>
             </w:r>
+            <w:proofErr w:type="spellEnd"/>
           </w:p>
         </w:tc>
         <w:tc>
@@ -1200,12 +1274,14 @@
                 <w:b/>
               </w:rPr>
             </w:pPr>
+            <w:proofErr w:type="spellStart"/>
             <w:r>
               <w:rPr>
                 <w:b/>
               </w:rPr>
               <w:t>GAML_Cell_Molecular_All</w:t>
             </w:r>
+            <w:proofErr w:type="spellEnd"/>
           </w:p>
         </w:tc>
         <w:tc>
@@ -1256,12 +1332,14 @@
                 <w:b/>
               </w:rPr>
             </w:pPr>
+            <w:proofErr w:type="spellStart"/>
             <w:r>
               <w:rPr>
                 <w:b/>
               </w:rPr>
               <w:t>GAML_Cell_Molecular_All</w:t>
             </w:r>
+            <w:proofErr w:type="spellEnd"/>
           </w:p>
         </w:tc>
         <w:tc>
@@ -1312,12 +1390,14 @@
                 <w:b/>
               </w:rPr>
             </w:pPr>
+            <w:proofErr w:type="spellStart"/>
             <w:r>
               <w:rPr>
                 <w:b/>
               </w:rPr>
               <w:t>GAML_Cell_Molecular_All</w:t>
             </w:r>
+            <w:proofErr w:type="spellEnd"/>
           </w:p>
         </w:tc>
         <w:tc>
@@ -1368,12 +1448,14 @@
                 <w:b/>
               </w:rPr>
             </w:pPr>
+            <w:proofErr w:type="spellStart"/>
             <w:r>
               <w:rPr>
                 <w:b/>
               </w:rPr>
               <w:t>All_CP_All_Cell</w:t>
             </w:r>
+            <w:proofErr w:type="spellEnd"/>
           </w:p>
         </w:tc>
         <w:tc>
@@ -1424,12 +1506,14 @@
                 <w:b/>
               </w:rPr>
             </w:pPr>
+            <w:proofErr w:type="spellStart"/>
             <w:r>
               <w:rPr>
                 <w:b/>
               </w:rPr>
               <w:t>All_CP_All_Cell</w:t>
             </w:r>
+            <w:proofErr w:type="spellEnd"/>
           </w:p>
         </w:tc>
         <w:tc>
@@ -1481,12 +1565,14 @@
                 <w:b/>
               </w:rPr>
             </w:pPr>
+            <w:proofErr w:type="spellStart"/>
             <w:r>
               <w:rPr>
                 <w:b/>
               </w:rPr>
               <w:t>All_CP_All_Cell</w:t>
             </w:r>
+            <w:proofErr w:type="spellEnd"/>
           </w:p>
         </w:tc>
         <w:tc>
@@ -1637,12 +1723,14 @@
                 <w:b/>
               </w:rPr>
             </w:pPr>
+            <w:proofErr w:type="spellStart"/>
             <w:r>
               <w:rPr>
                 <w:b/>
               </w:rPr>
               <w:t>GAML_Fluid_Plasma</w:t>
             </w:r>
+            <w:proofErr w:type="spellEnd"/>
           </w:p>
         </w:tc>
         <w:tc>
@@ -1693,12 +1781,14 @@
                 <w:b/>
               </w:rPr>
             </w:pPr>
+            <w:proofErr w:type="spellStart"/>
             <w:r>
               <w:rPr>
                 <w:b/>
               </w:rPr>
               <w:t>GAML_Fluid_Plasma</w:t>
             </w:r>
+            <w:proofErr w:type="spellEnd"/>
           </w:p>
         </w:tc>
         <w:tc>
@@ -1749,12 +1839,14 @@
                 <w:b/>
               </w:rPr>
             </w:pPr>
+            <w:proofErr w:type="spellStart"/>
             <w:r>
               <w:rPr>
                 <w:b/>
               </w:rPr>
               <w:t>GAML_Fluid_Plasma</w:t>
             </w:r>
+            <w:proofErr w:type="spellEnd"/>
           </w:p>
         </w:tc>
         <w:tc>
@@ -1805,12 +1897,14 @@
                 <w:b/>
               </w:rPr>
             </w:pPr>
+            <w:proofErr w:type="spellStart"/>
             <w:r>
               <w:rPr>
                 <w:b/>
               </w:rPr>
               <w:t>GAML_Fluid_Plasma</w:t>
             </w:r>
+            <w:proofErr w:type="spellEnd"/>
           </w:p>
         </w:tc>
         <w:tc>
@@ -1861,12 +1955,14 @@
                 <w:b/>
               </w:rPr>
             </w:pPr>
+            <w:proofErr w:type="spellStart"/>
             <w:r>
               <w:rPr>
                 <w:b/>
               </w:rPr>
               <w:t>GAML_Fluid_Plasma</w:t>
             </w:r>
+            <w:proofErr w:type="spellEnd"/>
           </w:p>
         </w:tc>
         <w:tc>
@@ -1904,7 +2000,15 @@
         <w:t>All_CP_All_Cell6</w:t>
       </w:r>
       <w:r>
-        <w:t>. The storage container map should display storage containers added to site laboratory for translational pathology. The storage position assigned to specimens should be sequential starting from 2,1 ……2,10</w:t>
+        <w:t>. The storage container map should display storage containers added to site laboratory for translational pathology. The storage position assigned to specimens should be sequential starting from 2</w:t>
+      </w:r>
+      <w:proofErr w:type="gramStart"/>
+      <w:r>
+        <w:t>,1</w:t>
+      </w:r>
+      <w:proofErr w:type="gramEnd"/>
+      <w:r>
+        <w:t xml:space="preserve"> ……2,10</w:t>
       </w:r>
     </w:p>
     <w:p>

</xml_diff>